<commit_message>
add try catch block in bank-service
</commit_message>
<xml_diff>
--- a/Readme.docx
+++ b/Readme.docx
@@ -204,6 +204,18 @@
       </w:pPr>
       <w:r>
         <w:t>Only Get and Post requests have been used.</w:t>
+      </w:r>
+    </w:p>
+    <w:p>
+      <w:pPr>
+        <w:pStyle w:val="ListParagraph"/>
+        <w:numPr>
+          <w:ilvl w:val="0"/>
+          <w:numId w:val="2"/>
+        </w:numPr>
+      </w:pPr>
+      <w:r>
+        <w:t>Exception managing is done only in bank-service as example.</w:t>
       </w:r>
     </w:p>
     <w:sectPr>

</xml_diff>

<commit_message>
some changes to make ready for final publish, but a problem exists.
</commit_message>
<xml_diff>
--- a/Readme.docx
+++ b/Readme.docx
@@ -86,6 +86,118 @@
     </w:p>
     <w:p>
       <w:r>
+        <w:t>Port numbers for services are as follow:</w:t>
+      </w:r>
+    </w:p>
+    <w:p>
+      <w:pPr>
+        <w:pStyle w:val="ListParagraph"/>
+        <w:numPr>
+          <w:ilvl w:val="0"/>
+          <w:numId w:val="4"/>
+        </w:numPr>
+      </w:pPr>
+      <w:r>
+        <w:t>bank-service: 9001</w:t>
+      </w:r>
+    </w:p>
+    <w:p>
+      <w:pPr>
+        <w:pStyle w:val="ListParagraph"/>
+        <w:numPr>
+          <w:ilvl w:val="0"/>
+          <w:numId w:val="4"/>
+        </w:numPr>
+      </w:pPr>
+      <w:r>
+        <w:t>atm-service: 9002</w:t>
+      </w:r>
+    </w:p>
+    <w:p>
+      <w:pPr>
+        <w:pStyle w:val="ListParagraph"/>
+        <w:numPr>
+          <w:ilvl w:val="0"/>
+          <w:numId w:val="4"/>
+        </w:numPr>
+      </w:pPr>
+      <w:r>
+        <w:t>cloud-gateway: 9191</w:t>
+      </w:r>
+    </w:p>
+    <w:p>
+      <w:pPr>
+        <w:pStyle w:val="ListParagraph"/>
+        <w:numPr>
+          <w:ilvl w:val="0"/>
+          <w:numId w:val="4"/>
+        </w:numPr>
+      </w:pPr>
+      <w:r>
+        <w:t>config-server: 9010</w:t>
+      </w:r>
+    </w:p>
+    <w:p>
+      <w:pPr>
+        <w:pStyle w:val="ListParagraph"/>
+        <w:numPr>
+          <w:ilvl w:val="0"/>
+          <w:numId w:val="4"/>
+        </w:numPr>
+      </w:pPr>
+      <w:r>
+        <w:t>service-registry: 8761</w:t>
+      </w:r>
+    </w:p>
+    <w:p>
+      <w:r>
+        <w:t>Database:</w:t>
+      </w:r>
+    </w:p>
+    <w:p>
+      <w:pPr>
+        <w:pStyle w:val="ListParagraph"/>
+        <w:numPr>
+          <w:ilvl w:val="0"/>
+          <w:numId w:val="6"/>
+        </w:numPr>
+      </w:pPr>
+      <w:r>
+        <w:t>PostgreSQL</w:t>
+      </w:r>
+    </w:p>
+    <w:p>
+      <w:pPr>
+        <w:pStyle w:val="ListParagraph"/>
+        <w:numPr>
+          <w:ilvl w:val="0"/>
+          <w:numId w:val="6"/>
+        </w:numPr>
+      </w:pPr>
+      <w:r>
+        <w:t>Create a database name it as bankdb.</w:t>
+      </w:r>
+    </w:p>
+    <w:p>
+      <w:r>
+        <w:t>Java version:</w:t>
+      </w:r>
+    </w:p>
+    <w:p>
+      <w:pPr>
+        <w:pStyle w:val="ListParagraph"/>
+        <w:numPr>
+          <w:ilvl w:val="0"/>
+          <w:numId w:val="7"/>
+        </w:numPr>
+      </w:pPr>
+      <w:r>
+        <w:t>12</w:t>
+      </w:r>
+    </w:p>
+    <w:p/>
+    <w:p>
+      <w:r>
         <w:t>Comments:</w:t>
       </w:r>
     </w:p>
@@ -122,7 +234,16 @@
         </w:numPr>
       </w:pPr>
       <w:r>
-        <w:t>Swagger is added.</w:t>
+        <w:t xml:space="preserve">Swagger </w:t>
+      </w:r>
+      <w:r>
+        <w:t xml:space="preserve">for bank-service and atm-service </w:t>
+      </w:r>
+      <w:r>
+        <w:t>is added.</w:t>
+      </w:r>
+      <w:r>
+        <w:t xml:space="preserve"> (It is better to limit access from bank-Api, but here I allowed user to do actions via bank-Api).</w:t>
       </w:r>
     </w:p>
     <w:p>
@@ -146,7 +267,7 @@
         </w:numPr>
       </w:pPr>
       <w:r>
-        <w:t>Test in for some parts of bank-service is implemented.</w:t>
+        <w:t>Test in some parts of bank-service is implemented.</w:t>
       </w:r>
     </w:p>
     <w:p>
@@ -158,13 +279,34 @@
         </w:numPr>
       </w:pPr>
       <w:r>
-        <w:t xml:space="preserve">You didn’t ask to implement inserting user, account and card info, but in order to make more convenient, I have added some </w:t>
-      </w:r>
-      <w:r>
-        <w:t>API</w:t>
-      </w:r>
-      <w:r>
-        <w:t>s to easy work</w:t>
+        <w:t>As in requirement, there were no need to</w:t>
+      </w:r>
+      <w:r>
+        <w:t xml:space="preserve"> implement</w:t>
+      </w:r>
+      <w:r>
+        <w:t xml:space="preserve"> some Api’s as well as</w:t>
+      </w:r>
+      <w:r>
+        <w:t xml:space="preserve"> </w:t>
+      </w:r>
+      <w:r>
+        <w:t>adding new</w:t>
+      </w:r>
+      <w:r>
+        <w:t xml:space="preserve"> user, account </w:t>
+      </w:r>
+      <w:r>
+        <w:t>or</w:t>
+      </w:r>
+      <w:r>
+        <w:t xml:space="preserve"> card info, but in order to make more convenient, I have added som</w:t>
+      </w:r>
+      <w:r>
+        <w:t>e of them</w:t>
+      </w:r>
+      <w:r>
+        <w:t xml:space="preserve"> to easy work</w:t>
       </w:r>
       <w:r>
         <w:t xml:space="preserve"> with swagger.</w:t>
@@ -179,7 +321,10 @@
         </w:numPr>
       </w:pPr>
       <w:r>
-        <w:t>Docker is ok.</w:t>
+        <w:t>Services can run in d</w:t>
+      </w:r>
+      <w:r>
+        <w:t xml:space="preserve">ocker </w:t>
       </w:r>
     </w:p>
     <w:p>
@@ -191,7 +336,25 @@
         </w:numPr>
       </w:pPr>
       <w:r>
-        <w:t>It is better to use common classes in one library and share it between services, but due to the small size of this example, I didn’t.</w:t>
+        <w:t>It is better to use common classes in one library and</w:t>
+      </w:r>
+      <w:r>
+        <w:t xml:space="preserve"> then</w:t>
+      </w:r>
+      <w:r>
+        <w:t xml:space="preserve"> share between services, but due to the small size of this </w:t>
+      </w:r>
+      <w:r>
+        <w:t>project</w:t>
+      </w:r>
+      <w:r>
+        <w:t xml:space="preserve">, I </w:t>
+      </w:r>
+      <w:r>
+        <w:t xml:space="preserve"> have not do that</w:t>
+      </w:r>
+      <w:r>
+        <w:t>.</w:t>
       </w:r>
     </w:p>
     <w:p>
@@ -216,6 +379,471 @@
       </w:pPr>
       <w:r>
         <w:t>Exception managing is done only in bank-service as example.</w:t>
+      </w:r>
+    </w:p>
+    <w:p/>
+    <w:p>
+      <w:r>
+        <w:lastRenderedPageBreak/>
+        <w:t xml:space="preserve">How to </w:t>
+      </w:r>
+      <w:r>
+        <w:t>Start</w:t>
+      </w:r>
+      <w:r>
+        <w:t>:</w:t>
+      </w:r>
+    </w:p>
+    <w:p>
+      <w:pPr>
+        <w:pStyle w:val="ListParagraph"/>
+        <w:numPr>
+          <w:ilvl w:val="0"/>
+          <w:numId w:val="3"/>
+        </w:numPr>
+      </w:pPr>
+      <w:r>
+        <w:t>Clone the project in your system directory</w:t>
+      </w:r>
+    </w:p>
+    <w:p>
+      <w:pPr>
+        <w:pStyle w:val="ListParagraph"/>
+        <w:numPr>
+          <w:ilvl w:val="1"/>
+          <w:numId w:val="3"/>
+        </w:numPr>
+      </w:pPr>
+      <w:r>
+        <w:t xml:space="preserve">Git clone </w:t>
+      </w:r>
+      <w:hyperlink r:id="rId5" w:history="1">
+        <w:r>
+          <w:rPr>
+            <w:rStyle w:val="Hyperlink"/>
+          </w:rPr>
+          <w:t>https://github.com/HesamoddinMonfared/SimpleATM</w:t>
+        </w:r>
+      </w:hyperlink>
+    </w:p>
+    <w:p>
+      <w:pPr>
+        <w:pStyle w:val="ListParagraph"/>
+        <w:numPr>
+          <w:ilvl w:val="0"/>
+          <w:numId w:val="3"/>
+        </w:numPr>
+      </w:pPr>
+      <w:r>
+        <w:t xml:space="preserve">Go to atm-service </w:t>
+      </w:r>
+      <w:r>
+        <w:t xml:space="preserve">directory </w:t>
+      </w:r>
+      <w:r>
+        <w:t>and run the following command</w:t>
+      </w:r>
+    </w:p>
+    <w:p>
+      <w:pPr>
+        <w:pStyle w:val="ListParagraph"/>
+        <w:numPr>
+          <w:ilvl w:val="1"/>
+          <w:numId w:val="3"/>
+        </w:numPr>
+      </w:pPr>
+      <w:r>
+        <w:t>docker build -t atm-service .</w:t>
+      </w:r>
+    </w:p>
+    <w:p>
+      <w:pPr>
+        <w:pStyle w:val="ListParagraph"/>
+        <w:numPr>
+          <w:ilvl w:val="0"/>
+          <w:numId w:val="3"/>
+        </w:numPr>
+      </w:pPr>
+      <w:r>
+        <w:t xml:space="preserve">Go to bank-service </w:t>
+      </w:r>
+      <w:r>
+        <w:t xml:space="preserve">directory </w:t>
+      </w:r>
+      <w:r>
+        <w:t>and run the following command</w:t>
+      </w:r>
+    </w:p>
+    <w:p>
+      <w:pPr>
+        <w:pStyle w:val="ListParagraph"/>
+        <w:numPr>
+          <w:ilvl w:val="1"/>
+          <w:numId w:val="3"/>
+        </w:numPr>
+      </w:pPr>
+      <w:r>
+        <w:t>docker build -t bank-service .</w:t>
+      </w:r>
+    </w:p>
+    <w:p>
+      <w:pPr>
+        <w:pStyle w:val="ListParagraph"/>
+        <w:numPr>
+          <w:ilvl w:val="0"/>
+          <w:numId w:val="3"/>
+        </w:numPr>
+      </w:pPr>
+      <w:r>
+        <w:t xml:space="preserve">Go to cloud-gateway </w:t>
+      </w:r>
+      <w:r>
+        <w:t xml:space="preserve">directory </w:t>
+      </w:r>
+      <w:r>
+        <w:t>and run the following command</w:t>
+      </w:r>
+    </w:p>
+    <w:p>
+      <w:pPr>
+        <w:pStyle w:val="ListParagraph"/>
+        <w:numPr>
+          <w:ilvl w:val="1"/>
+          <w:numId w:val="3"/>
+        </w:numPr>
+      </w:pPr>
+      <w:r>
+        <w:t>docker build -t cloud-gateway .</w:t>
+      </w:r>
+    </w:p>
+    <w:p>
+      <w:pPr>
+        <w:pStyle w:val="ListParagraph"/>
+        <w:numPr>
+          <w:ilvl w:val="0"/>
+          <w:numId w:val="3"/>
+        </w:numPr>
+      </w:pPr>
+      <w:r>
+        <w:t xml:space="preserve">Go to config-server </w:t>
+      </w:r>
+      <w:r>
+        <w:t xml:space="preserve">directory </w:t>
+      </w:r>
+      <w:r>
+        <w:t>and run the following command</w:t>
+      </w:r>
+    </w:p>
+    <w:p>
+      <w:pPr>
+        <w:pStyle w:val="ListParagraph"/>
+        <w:numPr>
+          <w:ilvl w:val="1"/>
+          <w:numId w:val="3"/>
+        </w:numPr>
+      </w:pPr>
+      <w:r>
+        <w:t>docker build -t config-server .</w:t>
+      </w:r>
+    </w:p>
+    <w:p>
+      <w:pPr>
+        <w:pStyle w:val="ListParagraph"/>
+        <w:numPr>
+          <w:ilvl w:val="0"/>
+          <w:numId w:val="3"/>
+        </w:numPr>
+      </w:pPr>
+      <w:r>
+        <w:t xml:space="preserve">Go to service-registry </w:t>
+      </w:r>
+      <w:r>
+        <w:t xml:space="preserve">directory </w:t>
+      </w:r>
+      <w:r>
+        <w:t>and run the following command</w:t>
+      </w:r>
+    </w:p>
+    <w:p>
+      <w:pPr>
+        <w:pStyle w:val="ListParagraph"/>
+        <w:numPr>
+          <w:ilvl w:val="1"/>
+          <w:numId w:val="3"/>
+        </w:numPr>
+      </w:pPr>
+      <w:r>
+        <w:t>docker build -t service-registry .</w:t>
+      </w:r>
+    </w:p>
+    <w:p>
+      <w:pPr>
+        <w:pStyle w:val="ListParagraph"/>
+        <w:numPr>
+          <w:ilvl w:val="0"/>
+          <w:numId w:val="3"/>
+        </w:numPr>
+      </w:pPr>
+      <w:r>
+        <w:t>Go to project root directory and run the following command</w:t>
+      </w:r>
+    </w:p>
+    <w:p>
+      <w:pPr>
+        <w:pStyle w:val="ListParagraph"/>
+        <w:numPr>
+          <w:ilvl w:val="1"/>
+          <w:numId w:val="3"/>
+        </w:numPr>
+      </w:pPr>
+      <w:r>
+        <w:t xml:space="preserve">docker </w:t>
+      </w:r>
+      <w:r>
+        <w:t>compose up</w:t>
+      </w:r>
+    </w:p>
+    <w:p>
+      <w:pPr>
+        <w:pStyle w:val="ListParagraph"/>
+        <w:numPr>
+          <w:ilvl w:val="0"/>
+          <w:numId w:val="3"/>
+        </w:numPr>
+      </w:pPr>
+      <w:r>
+        <w:t>Visit</w:t>
+      </w:r>
+      <w:r>
+        <w:t xml:space="preserve"> the bank-service </w:t>
+      </w:r>
+      <w:r>
+        <w:t>swagger A</w:t>
+      </w:r>
+      <w:r>
+        <w:t>pi</w:t>
+      </w:r>
+      <w:r>
+        <w:t xml:space="preserve"> via pasting the following link into your browser</w:t>
+      </w:r>
+    </w:p>
+    <w:p>
+      <w:pPr>
+        <w:pStyle w:val="ListParagraph"/>
+        <w:numPr>
+          <w:ilvl w:val="1"/>
+          <w:numId w:val="3"/>
+        </w:numPr>
+      </w:pPr>
+      <w:r>
+        <w:t>localhost:9001/swagger-ui.html</w:t>
+      </w:r>
+    </w:p>
+    <w:p>
+      <w:pPr>
+        <w:pStyle w:val="ListParagraph"/>
+        <w:numPr>
+          <w:ilvl w:val="0"/>
+          <w:numId w:val="3"/>
+        </w:numPr>
+      </w:pPr>
+      <w:r>
+        <w:t>Visit the atm-service swagger Api via pasting the following link into your browser</w:t>
+      </w:r>
+    </w:p>
+    <w:p>
+      <w:pPr>
+        <w:pStyle w:val="ListParagraph"/>
+        <w:numPr>
+          <w:ilvl w:val="1"/>
+          <w:numId w:val="3"/>
+        </w:numPr>
+      </w:pPr>
+      <w:r>
+        <w:t>localhost:900</w:t>
+      </w:r>
+      <w:r>
+        <w:t>2</w:t>
+      </w:r>
+      <w:r>
+        <w:t>/swagger-ui.html</w:t>
+      </w:r>
+    </w:p>
+    <w:p/>
+    <w:p/>
+    <w:p/>
+    <w:p/>
+    <w:p/>
+    <w:p/>
+    <w:p/>
+    <w:p/>
+    <w:p/>
+    <w:p/>
+    <w:p>
+      <w:r>
+        <w:br w:type="page"/>
+      </w:r>
+    </w:p>
+    <w:p>
+      <w:r>
+        <w:lastRenderedPageBreak/>
+        <w:t>The architecture of project is as follow:</w:t>
+      </w:r>
+    </w:p>
+    <w:p>
+      <w:r>
+        <w:rPr>
+          <w:noProof/>
+        </w:rPr>
+        <w:drawing>
+          <wp:inline distT="0" distB="0" distL="0" distR="0" wp14:anchorId="5E66E44D" wp14:editId="3C0C2009">
+            <wp:extent cx="5943600" cy="4140200"/>
+            <wp:effectExtent l="0" t="0" r="0" b="0"/>
+            <wp:docPr id="1" name="Picture 1"/>
+            <wp:cNvGraphicFramePr>
+              <a:graphicFrameLocks xmlns:a="http://schemas.openxmlformats.org/drawingml/2006/main" noChangeAspect="1"/>
+            </wp:cNvGraphicFramePr>
+            <a:graphic xmlns:a="http://schemas.openxmlformats.org/drawingml/2006/main">
+              <a:graphicData uri="http://schemas.openxmlformats.org/drawingml/2006/picture">
+                <pic:pic xmlns:pic="http://schemas.openxmlformats.org/drawingml/2006/picture">
+                  <pic:nvPicPr>
+                    <pic:cNvPr id="1" name="Picture 1"/>
+                    <pic:cNvPicPr/>
+                  </pic:nvPicPr>
+                  <pic:blipFill>
+                    <a:blip r:embed="rId6">
+                      <a:extLst>
+                        <a:ext uri="{28A0092B-C50C-407E-A947-70E740481C1C}">
+                          <a14:useLocalDpi xmlns:a14="http://schemas.microsoft.com/office/drawing/2010/main" val="0"/>
+                        </a:ext>
+                      </a:extLst>
+                    </a:blip>
+                    <a:stretch>
+                      <a:fillRect/>
+                    </a:stretch>
+                  </pic:blipFill>
+                  <pic:spPr>
+                    <a:xfrm>
+                      <a:off x="0" y="0"/>
+                      <a:ext cx="5943600" cy="4140200"/>
+                    </a:xfrm>
+                    <a:prstGeom prst="rect">
+                      <a:avLst/>
+                    </a:prstGeom>
+                  </pic:spPr>
+                </pic:pic>
+              </a:graphicData>
+            </a:graphic>
+          </wp:inline>
+        </w:drawing>
+      </w:r>
+    </w:p>
+    <w:p/>
+    <w:p>
+      <w:r>
+        <w:t>The order of running services is as follow:</w:t>
+      </w:r>
+    </w:p>
+    <w:p>
+      <w:pPr>
+        <w:pStyle w:val="ListParagraph"/>
+        <w:numPr>
+          <w:ilvl w:val="0"/>
+          <w:numId w:val="5"/>
+        </w:numPr>
+      </w:pPr>
+      <w:r>
+        <w:t>service-registry</w:t>
+      </w:r>
+    </w:p>
+    <w:p>
+      <w:pPr>
+        <w:pStyle w:val="ListParagraph"/>
+        <w:numPr>
+          <w:ilvl w:val="0"/>
+          <w:numId w:val="5"/>
+        </w:numPr>
+      </w:pPr>
+      <w:r>
+        <w:t>config-server</w:t>
+      </w:r>
+    </w:p>
+    <w:p>
+      <w:pPr>
+        <w:pStyle w:val="ListParagraph"/>
+        <w:numPr>
+          <w:ilvl w:val="0"/>
+          <w:numId w:val="5"/>
+        </w:numPr>
+      </w:pPr>
+      <w:r>
+        <w:t>cloud-gateway</w:t>
+      </w:r>
+    </w:p>
+    <w:p>
+      <w:pPr>
+        <w:pStyle w:val="ListParagraph"/>
+        <w:numPr>
+          <w:ilvl w:val="0"/>
+          <w:numId w:val="5"/>
+        </w:numPr>
+      </w:pPr>
+      <w:r>
+        <w:t>zipkin-server</w:t>
+      </w:r>
+      <w:r>
+        <w:t xml:space="preserve"> in order to run monitoring system via running the following command:</w:t>
+      </w:r>
+    </w:p>
+    <w:p>
+      <w:pPr>
+        <w:pStyle w:val="ListParagraph"/>
+        <w:numPr>
+          <w:ilvl w:val="1"/>
+          <w:numId w:val="5"/>
+        </w:numPr>
+      </w:pPr>
+      <w:r>
+        <w:t>java -jar [zipkin-server-jar-file-name].jar</w:t>
+      </w:r>
+    </w:p>
+    <w:p>
+      <w:pPr>
+        <w:pStyle w:val="ListParagraph"/>
+        <w:numPr>
+          <w:ilvl w:val="1"/>
+          <w:numId w:val="5"/>
+        </w:numPr>
+      </w:pPr>
+      <w:r>
+        <w:t xml:space="preserve">the address and port is usually: </w:t>
+      </w:r>
+      <w:r>
+        <w:t>http://127.0.0.1:9411</w:t>
+      </w:r>
+    </w:p>
+    <w:p>
+      <w:pPr>
+        <w:pStyle w:val="ListParagraph"/>
+        <w:numPr>
+          <w:ilvl w:val="0"/>
+          <w:numId w:val="5"/>
+        </w:numPr>
+      </w:pPr>
+      <w:r>
+        <w:t>bank-service</w:t>
+      </w:r>
+    </w:p>
+    <w:p>
+      <w:pPr>
+        <w:pStyle w:val="ListParagraph"/>
+        <w:numPr>
+          <w:ilvl w:val="0"/>
+          <w:numId w:val="5"/>
+        </w:numPr>
+      </w:pPr>
+      <w:r>
+        <w:t>atm-service</w:t>
       </w:r>
     </w:p>
     <w:sectPr>
@@ -231,6 +859,458 @@
 <file path=word/numbering.xml><?xml version="1.0" encoding="utf-8"?>
 <w:numbering xmlns:wpc="http://schemas.microsoft.com/office/word/2010/wordprocessingCanvas" xmlns:cx="http://schemas.microsoft.com/office/drawing/2014/chartex" xmlns:cx1="http://schemas.microsoft.com/office/drawing/2015/9/8/chartex" xmlns:cx2="http://schemas.microsoft.com/office/drawing/2015/10/21/chartex" xmlns:cx3="http://schemas.microsoft.com/office/drawing/2016/5/9/chartex" xmlns:cx4="http://schemas.microsoft.com/office/drawing/2016/5/10/chartex" xmlns:cx5="http://schemas.microsoft.com/office/drawing/2016/5/11/chartex" xmlns:cx6="http://schemas.microsoft.com/office/drawing/2016/5/12/chartex" xmlns:cx7="http://schemas.microsoft.com/office/drawing/2016/5/13/chartex" xmlns:cx8="http://schemas.microsoft.com/office/drawing/2016/5/14/chartex" xmlns:mc="http://schemas.openxmlformats.org/markup-compatibility/2006" xmlns:aink="http://schemas.microsoft.com/office/drawing/2016/ink" xmlns:am3d="http://schemas.microsoft.com/office/drawing/2017/model3d" xmlns:o="urn:schemas-microsoft-com:office:office" xmlns:oel="http://schemas.microsoft.com/office/2019/extlst" xmlns:r="http://schemas.openxmlformats.org/officeDocument/2006/relationships" xmlns:m="http://schemas.openxmlformats.org/officeDocument/2006/math" xmlns:v="urn:schemas-microsoft-com:vml" xmlns:wp14="http://schemas.microsoft.com/office/word/2010/wordprocessingDrawing" xmlns:wp="http://schemas.openxmlformats.org/drawingml/2006/wordprocessingDrawing" xmlns:w10="urn:schemas-microsoft-com:office:word" xmlns:w="http://schemas.openxmlformats.org/wordprocessingml/2006/main" xmlns:w14="http://schemas.microsoft.com/office/word/2010/wordml" xmlns:w15="http://schemas.microsoft.com/office/word/2012/wordml" xmlns:w16cex="http://schemas.microsoft.com/office/word/2018/wordml/cex" xmlns:w16cid="http://schemas.microsoft.com/office/word/2016/wordml/cid" xmlns:w16="http://schemas.microsoft.com/office/word/2018/wordml" xmlns:w16sdtdh="http://schemas.microsoft.com/office/word/2020/wordml/sdtdatahash" xmlns:w16se="http://schemas.microsoft.com/office/word/2015/wordml/symex" xmlns:wpg="http://schemas.microsoft.com/office/word/2010/wordprocessingGroup" xmlns:wpi="http://schemas.microsoft.com/office/word/2010/wordprocessingInk" xmlns:wne="http://schemas.microsoft.com/office/word/2006/wordml" xmlns:wps="http://schemas.microsoft.com/office/word/2010/wordprocessingShape" mc:Ignorable="w14 w15 w16se w16cid w16 w16cex w16sdtdh wp14">
   <w:abstractNum w:abstractNumId="0" w15:restartNumberingAfterBreak="0">
+    <w:nsid w:val="0EA87107"/>
+    <w:multiLevelType w:val="hybridMultilevel"/>
+    <w:tmpl w:val="F6E2BCD8"/>
+    <w:lvl w:ilvl="0" w:tplc="04090001">
+      <w:start w:val="1"/>
+      <w:numFmt w:val="bullet"/>
+      <w:lvlText w:val=""/>
+      <w:lvlJc w:val="left"/>
+      <w:pPr>
+        <w:ind w:left="720" w:hanging="360"/>
+      </w:pPr>
+      <w:rPr>
+        <w:rFonts w:ascii="Symbol" w:hAnsi="Symbol" w:hint="default"/>
+      </w:rPr>
+    </w:lvl>
+    <w:lvl w:ilvl="1" w:tplc="04090003">
+      <w:start w:val="1"/>
+      <w:numFmt w:val="bullet"/>
+      <w:lvlText w:val="o"/>
+      <w:lvlJc w:val="left"/>
+      <w:pPr>
+        <w:ind w:left="1440" w:hanging="360"/>
+      </w:pPr>
+      <w:rPr>
+        <w:rFonts w:ascii="Courier New" w:hAnsi="Courier New" w:cs="Courier New" w:hint="default"/>
+      </w:rPr>
+    </w:lvl>
+    <w:lvl w:ilvl="2" w:tplc="04090005" w:tentative="1">
+      <w:start w:val="1"/>
+      <w:numFmt w:val="bullet"/>
+      <w:lvlText w:val=""/>
+      <w:lvlJc w:val="left"/>
+      <w:pPr>
+        <w:ind w:left="2160" w:hanging="360"/>
+      </w:pPr>
+      <w:rPr>
+        <w:rFonts w:ascii="Wingdings" w:hAnsi="Wingdings" w:hint="default"/>
+      </w:rPr>
+    </w:lvl>
+    <w:lvl w:ilvl="3" w:tplc="04090001" w:tentative="1">
+      <w:start w:val="1"/>
+      <w:numFmt w:val="bullet"/>
+      <w:lvlText w:val=""/>
+      <w:lvlJc w:val="left"/>
+      <w:pPr>
+        <w:ind w:left="2880" w:hanging="360"/>
+      </w:pPr>
+      <w:rPr>
+        <w:rFonts w:ascii="Symbol" w:hAnsi="Symbol" w:hint="default"/>
+      </w:rPr>
+    </w:lvl>
+    <w:lvl w:ilvl="4" w:tplc="04090003" w:tentative="1">
+      <w:start w:val="1"/>
+      <w:numFmt w:val="bullet"/>
+      <w:lvlText w:val="o"/>
+      <w:lvlJc w:val="left"/>
+      <w:pPr>
+        <w:ind w:left="3600" w:hanging="360"/>
+      </w:pPr>
+      <w:rPr>
+        <w:rFonts w:ascii="Courier New" w:hAnsi="Courier New" w:cs="Courier New" w:hint="default"/>
+      </w:rPr>
+    </w:lvl>
+    <w:lvl w:ilvl="5" w:tplc="04090005" w:tentative="1">
+      <w:start w:val="1"/>
+      <w:numFmt w:val="bullet"/>
+      <w:lvlText w:val=""/>
+      <w:lvlJc w:val="left"/>
+      <w:pPr>
+        <w:ind w:left="4320" w:hanging="360"/>
+      </w:pPr>
+      <w:rPr>
+        <w:rFonts w:ascii="Wingdings" w:hAnsi="Wingdings" w:hint="default"/>
+      </w:rPr>
+    </w:lvl>
+    <w:lvl w:ilvl="6" w:tplc="04090001" w:tentative="1">
+      <w:start w:val="1"/>
+      <w:numFmt w:val="bullet"/>
+      <w:lvlText w:val=""/>
+      <w:lvlJc w:val="left"/>
+      <w:pPr>
+        <w:ind w:left="5040" w:hanging="360"/>
+      </w:pPr>
+      <w:rPr>
+        <w:rFonts w:ascii="Symbol" w:hAnsi="Symbol" w:hint="default"/>
+      </w:rPr>
+    </w:lvl>
+    <w:lvl w:ilvl="7" w:tplc="04090003" w:tentative="1">
+      <w:start w:val="1"/>
+      <w:numFmt w:val="bullet"/>
+      <w:lvlText w:val="o"/>
+      <w:lvlJc w:val="left"/>
+      <w:pPr>
+        <w:ind w:left="5760" w:hanging="360"/>
+      </w:pPr>
+      <w:rPr>
+        <w:rFonts w:ascii="Courier New" w:hAnsi="Courier New" w:cs="Courier New" w:hint="default"/>
+      </w:rPr>
+    </w:lvl>
+    <w:lvl w:ilvl="8" w:tplc="04090005" w:tentative="1">
+      <w:start w:val="1"/>
+      <w:numFmt w:val="bullet"/>
+      <w:lvlText w:val=""/>
+      <w:lvlJc w:val="left"/>
+      <w:pPr>
+        <w:ind w:left="6480" w:hanging="360"/>
+      </w:pPr>
+      <w:rPr>
+        <w:rFonts w:ascii="Wingdings" w:hAnsi="Wingdings" w:hint="default"/>
+      </w:rPr>
+    </w:lvl>
+  </w:abstractNum>
+  <w:abstractNum w:abstractNumId="1" w15:restartNumberingAfterBreak="0">
+    <w:nsid w:val="1C1E4EE4"/>
+    <w:multiLevelType w:val="hybridMultilevel"/>
+    <w:tmpl w:val="9D38056C"/>
+    <w:lvl w:ilvl="0" w:tplc="04090001">
+      <w:start w:val="1"/>
+      <w:numFmt w:val="bullet"/>
+      <w:lvlText w:val=""/>
+      <w:lvlJc w:val="left"/>
+      <w:pPr>
+        <w:ind w:left="720" w:hanging="360"/>
+      </w:pPr>
+      <w:rPr>
+        <w:rFonts w:ascii="Symbol" w:hAnsi="Symbol" w:hint="default"/>
+      </w:rPr>
+    </w:lvl>
+    <w:lvl w:ilvl="1" w:tplc="04090003" w:tentative="1">
+      <w:start w:val="1"/>
+      <w:numFmt w:val="bullet"/>
+      <w:lvlText w:val="o"/>
+      <w:lvlJc w:val="left"/>
+      <w:pPr>
+        <w:ind w:left="1440" w:hanging="360"/>
+      </w:pPr>
+      <w:rPr>
+        <w:rFonts w:ascii="Courier New" w:hAnsi="Courier New" w:cs="Courier New" w:hint="default"/>
+      </w:rPr>
+    </w:lvl>
+    <w:lvl w:ilvl="2" w:tplc="04090005" w:tentative="1">
+      <w:start w:val="1"/>
+      <w:numFmt w:val="bullet"/>
+      <w:lvlText w:val=""/>
+      <w:lvlJc w:val="left"/>
+      <w:pPr>
+        <w:ind w:left="2160" w:hanging="360"/>
+      </w:pPr>
+      <w:rPr>
+        <w:rFonts w:ascii="Wingdings" w:hAnsi="Wingdings" w:hint="default"/>
+      </w:rPr>
+    </w:lvl>
+    <w:lvl w:ilvl="3" w:tplc="04090001" w:tentative="1">
+      <w:start w:val="1"/>
+      <w:numFmt w:val="bullet"/>
+      <w:lvlText w:val=""/>
+      <w:lvlJc w:val="left"/>
+      <w:pPr>
+        <w:ind w:left="2880" w:hanging="360"/>
+      </w:pPr>
+      <w:rPr>
+        <w:rFonts w:ascii="Symbol" w:hAnsi="Symbol" w:hint="default"/>
+      </w:rPr>
+    </w:lvl>
+    <w:lvl w:ilvl="4" w:tplc="04090003" w:tentative="1">
+      <w:start w:val="1"/>
+      <w:numFmt w:val="bullet"/>
+      <w:lvlText w:val="o"/>
+      <w:lvlJc w:val="left"/>
+      <w:pPr>
+        <w:ind w:left="3600" w:hanging="360"/>
+      </w:pPr>
+      <w:rPr>
+        <w:rFonts w:ascii="Courier New" w:hAnsi="Courier New" w:cs="Courier New" w:hint="default"/>
+      </w:rPr>
+    </w:lvl>
+    <w:lvl w:ilvl="5" w:tplc="04090005" w:tentative="1">
+      <w:start w:val="1"/>
+      <w:numFmt w:val="bullet"/>
+      <w:lvlText w:val=""/>
+      <w:lvlJc w:val="left"/>
+      <w:pPr>
+        <w:ind w:left="4320" w:hanging="360"/>
+      </w:pPr>
+      <w:rPr>
+        <w:rFonts w:ascii="Wingdings" w:hAnsi="Wingdings" w:hint="default"/>
+      </w:rPr>
+    </w:lvl>
+    <w:lvl w:ilvl="6" w:tplc="04090001" w:tentative="1">
+      <w:start w:val="1"/>
+      <w:numFmt w:val="bullet"/>
+      <w:lvlText w:val=""/>
+      <w:lvlJc w:val="left"/>
+      <w:pPr>
+        <w:ind w:left="5040" w:hanging="360"/>
+      </w:pPr>
+      <w:rPr>
+        <w:rFonts w:ascii="Symbol" w:hAnsi="Symbol" w:hint="default"/>
+      </w:rPr>
+    </w:lvl>
+    <w:lvl w:ilvl="7" w:tplc="04090003" w:tentative="1">
+      <w:start w:val="1"/>
+      <w:numFmt w:val="bullet"/>
+      <w:lvlText w:val="o"/>
+      <w:lvlJc w:val="left"/>
+      <w:pPr>
+        <w:ind w:left="5760" w:hanging="360"/>
+      </w:pPr>
+      <w:rPr>
+        <w:rFonts w:ascii="Courier New" w:hAnsi="Courier New" w:cs="Courier New" w:hint="default"/>
+      </w:rPr>
+    </w:lvl>
+    <w:lvl w:ilvl="8" w:tplc="04090005" w:tentative="1">
+      <w:start w:val="1"/>
+      <w:numFmt w:val="bullet"/>
+      <w:lvlText w:val=""/>
+      <w:lvlJc w:val="left"/>
+      <w:pPr>
+        <w:ind w:left="6480" w:hanging="360"/>
+      </w:pPr>
+      <w:rPr>
+        <w:rFonts w:ascii="Wingdings" w:hAnsi="Wingdings" w:hint="default"/>
+      </w:rPr>
+    </w:lvl>
+  </w:abstractNum>
+  <w:abstractNum w:abstractNumId="2" w15:restartNumberingAfterBreak="0">
+    <w:nsid w:val="3EF02EC3"/>
+    <w:multiLevelType w:val="hybridMultilevel"/>
+    <w:tmpl w:val="4EA80B8E"/>
+    <w:lvl w:ilvl="0" w:tplc="04090001">
+      <w:start w:val="1"/>
+      <w:numFmt w:val="bullet"/>
+      <w:lvlText w:val=""/>
+      <w:lvlJc w:val="left"/>
+      <w:pPr>
+        <w:ind w:left="720" w:hanging="360"/>
+      </w:pPr>
+      <w:rPr>
+        <w:rFonts w:ascii="Symbol" w:hAnsi="Symbol" w:hint="default"/>
+      </w:rPr>
+    </w:lvl>
+    <w:lvl w:ilvl="1" w:tplc="04090003" w:tentative="1">
+      <w:start w:val="1"/>
+      <w:numFmt w:val="bullet"/>
+      <w:lvlText w:val="o"/>
+      <w:lvlJc w:val="left"/>
+      <w:pPr>
+        <w:ind w:left="1440" w:hanging="360"/>
+      </w:pPr>
+      <w:rPr>
+        <w:rFonts w:ascii="Courier New" w:hAnsi="Courier New" w:cs="Courier New" w:hint="default"/>
+      </w:rPr>
+    </w:lvl>
+    <w:lvl w:ilvl="2" w:tplc="04090005" w:tentative="1">
+      <w:start w:val="1"/>
+      <w:numFmt w:val="bullet"/>
+      <w:lvlText w:val=""/>
+      <w:lvlJc w:val="left"/>
+      <w:pPr>
+        <w:ind w:left="2160" w:hanging="360"/>
+      </w:pPr>
+      <w:rPr>
+        <w:rFonts w:ascii="Wingdings" w:hAnsi="Wingdings" w:hint="default"/>
+      </w:rPr>
+    </w:lvl>
+    <w:lvl w:ilvl="3" w:tplc="04090001" w:tentative="1">
+      <w:start w:val="1"/>
+      <w:numFmt w:val="bullet"/>
+      <w:lvlText w:val=""/>
+      <w:lvlJc w:val="left"/>
+      <w:pPr>
+        <w:ind w:left="2880" w:hanging="360"/>
+      </w:pPr>
+      <w:rPr>
+        <w:rFonts w:ascii="Symbol" w:hAnsi="Symbol" w:hint="default"/>
+      </w:rPr>
+    </w:lvl>
+    <w:lvl w:ilvl="4" w:tplc="04090003" w:tentative="1">
+      <w:start w:val="1"/>
+      <w:numFmt w:val="bullet"/>
+      <w:lvlText w:val="o"/>
+      <w:lvlJc w:val="left"/>
+      <w:pPr>
+        <w:ind w:left="3600" w:hanging="360"/>
+      </w:pPr>
+      <w:rPr>
+        <w:rFonts w:ascii="Courier New" w:hAnsi="Courier New" w:cs="Courier New" w:hint="default"/>
+      </w:rPr>
+    </w:lvl>
+    <w:lvl w:ilvl="5" w:tplc="04090005" w:tentative="1">
+      <w:start w:val="1"/>
+      <w:numFmt w:val="bullet"/>
+      <w:lvlText w:val=""/>
+      <w:lvlJc w:val="left"/>
+      <w:pPr>
+        <w:ind w:left="4320" w:hanging="360"/>
+      </w:pPr>
+      <w:rPr>
+        <w:rFonts w:ascii="Wingdings" w:hAnsi="Wingdings" w:hint="default"/>
+      </w:rPr>
+    </w:lvl>
+    <w:lvl w:ilvl="6" w:tplc="04090001" w:tentative="1">
+      <w:start w:val="1"/>
+      <w:numFmt w:val="bullet"/>
+      <w:lvlText w:val=""/>
+      <w:lvlJc w:val="left"/>
+      <w:pPr>
+        <w:ind w:left="5040" w:hanging="360"/>
+      </w:pPr>
+      <w:rPr>
+        <w:rFonts w:ascii="Symbol" w:hAnsi="Symbol" w:hint="default"/>
+      </w:rPr>
+    </w:lvl>
+    <w:lvl w:ilvl="7" w:tplc="04090003" w:tentative="1">
+      <w:start w:val="1"/>
+      <w:numFmt w:val="bullet"/>
+      <w:lvlText w:val="o"/>
+      <w:lvlJc w:val="left"/>
+      <w:pPr>
+        <w:ind w:left="5760" w:hanging="360"/>
+      </w:pPr>
+      <w:rPr>
+        <w:rFonts w:ascii="Courier New" w:hAnsi="Courier New" w:cs="Courier New" w:hint="default"/>
+      </w:rPr>
+    </w:lvl>
+    <w:lvl w:ilvl="8" w:tplc="04090005" w:tentative="1">
+      <w:start w:val="1"/>
+      <w:numFmt w:val="bullet"/>
+      <w:lvlText w:val=""/>
+      <w:lvlJc w:val="left"/>
+      <w:pPr>
+        <w:ind w:left="6480" w:hanging="360"/>
+      </w:pPr>
+      <w:rPr>
+        <w:rFonts w:ascii="Wingdings" w:hAnsi="Wingdings" w:hint="default"/>
+      </w:rPr>
+    </w:lvl>
+  </w:abstractNum>
+  <w:abstractNum w:abstractNumId="3" w15:restartNumberingAfterBreak="0">
+    <w:nsid w:val="40AA6FF7"/>
+    <w:multiLevelType w:val="hybridMultilevel"/>
+    <w:tmpl w:val="4CBEAB30"/>
+    <w:lvl w:ilvl="0" w:tplc="04090001">
+      <w:start w:val="1"/>
+      <w:numFmt w:val="bullet"/>
+      <w:lvlText w:val=""/>
+      <w:lvlJc w:val="left"/>
+      <w:pPr>
+        <w:ind w:left="720" w:hanging="360"/>
+      </w:pPr>
+      <w:rPr>
+        <w:rFonts w:ascii="Symbol" w:hAnsi="Symbol" w:hint="default"/>
+      </w:rPr>
+    </w:lvl>
+    <w:lvl w:ilvl="1" w:tplc="04090003">
+      <w:start w:val="1"/>
+      <w:numFmt w:val="bullet"/>
+      <w:lvlText w:val="o"/>
+      <w:lvlJc w:val="left"/>
+      <w:pPr>
+        <w:ind w:left="1440" w:hanging="360"/>
+      </w:pPr>
+      <w:rPr>
+        <w:rFonts w:ascii="Courier New" w:hAnsi="Courier New" w:cs="Courier New" w:hint="default"/>
+      </w:rPr>
+    </w:lvl>
+    <w:lvl w:ilvl="2" w:tplc="04090005" w:tentative="1">
+      <w:start w:val="1"/>
+      <w:numFmt w:val="bullet"/>
+      <w:lvlText w:val=""/>
+      <w:lvlJc w:val="left"/>
+      <w:pPr>
+        <w:ind w:left="2160" w:hanging="360"/>
+      </w:pPr>
+      <w:rPr>
+        <w:rFonts w:ascii="Wingdings" w:hAnsi="Wingdings" w:hint="default"/>
+      </w:rPr>
+    </w:lvl>
+    <w:lvl w:ilvl="3" w:tplc="04090001" w:tentative="1">
+      <w:start w:val="1"/>
+      <w:numFmt w:val="bullet"/>
+      <w:lvlText w:val=""/>
+      <w:lvlJc w:val="left"/>
+      <w:pPr>
+        <w:ind w:left="2880" w:hanging="360"/>
+      </w:pPr>
+      <w:rPr>
+        <w:rFonts w:ascii="Symbol" w:hAnsi="Symbol" w:hint="default"/>
+      </w:rPr>
+    </w:lvl>
+    <w:lvl w:ilvl="4" w:tplc="04090003" w:tentative="1">
+      <w:start w:val="1"/>
+      <w:numFmt w:val="bullet"/>
+      <w:lvlText w:val="o"/>
+      <w:lvlJc w:val="left"/>
+      <w:pPr>
+        <w:ind w:left="3600" w:hanging="360"/>
+      </w:pPr>
+      <w:rPr>
+        <w:rFonts w:ascii="Courier New" w:hAnsi="Courier New" w:cs="Courier New" w:hint="default"/>
+      </w:rPr>
+    </w:lvl>
+    <w:lvl w:ilvl="5" w:tplc="04090005" w:tentative="1">
+      <w:start w:val="1"/>
+      <w:numFmt w:val="bullet"/>
+      <w:lvlText w:val=""/>
+      <w:lvlJc w:val="left"/>
+      <w:pPr>
+        <w:ind w:left="4320" w:hanging="360"/>
+      </w:pPr>
+      <w:rPr>
+        <w:rFonts w:ascii="Wingdings" w:hAnsi="Wingdings" w:hint="default"/>
+      </w:rPr>
+    </w:lvl>
+    <w:lvl w:ilvl="6" w:tplc="04090001" w:tentative="1">
+      <w:start w:val="1"/>
+      <w:numFmt w:val="bullet"/>
+      <w:lvlText w:val=""/>
+      <w:lvlJc w:val="left"/>
+      <w:pPr>
+        <w:ind w:left="5040" w:hanging="360"/>
+      </w:pPr>
+      <w:rPr>
+        <w:rFonts w:ascii="Symbol" w:hAnsi="Symbol" w:hint="default"/>
+      </w:rPr>
+    </w:lvl>
+    <w:lvl w:ilvl="7" w:tplc="04090003" w:tentative="1">
+      <w:start w:val="1"/>
+      <w:numFmt w:val="bullet"/>
+      <w:lvlText w:val="o"/>
+      <w:lvlJc w:val="left"/>
+      <w:pPr>
+        <w:ind w:left="5760" w:hanging="360"/>
+      </w:pPr>
+      <w:rPr>
+        <w:rFonts w:ascii="Courier New" w:hAnsi="Courier New" w:cs="Courier New" w:hint="default"/>
+      </w:rPr>
+    </w:lvl>
+    <w:lvl w:ilvl="8" w:tplc="04090005" w:tentative="1">
+      <w:start w:val="1"/>
+      <w:numFmt w:val="bullet"/>
+      <w:lvlText w:val=""/>
+      <w:lvlJc w:val="left"/>
+      <w:pPr>
+        <w:ind w:left="6480" w:hanging="360"/>
+      </w:pPr>
+      <w:rPr>
+        <w:rFonts w:ascii="Wingdings" w:hAnsi="Wingdings" w:hint="default"/>
+      </w:rPr>
+    </w:lvl>
+  </w:abstractNum>
+  <w:abstractNum w:abstractNumId="4" w15:restartNumberingAfterBreak="0">
     <w:nsid w:val="50CE3426"/>
     <w:multiLevelType w:val="hybridMultilevel"/>
     <w:tmpl w:val="8236C808"/>
@@ -343,7 +1423,7 @@
       </w:rPr>
     </w:lvl>
   </w:abstractNum>
-  <w:abstractNum w:abstractNumId="1" w15:restartNumberingAfterBreak="0">
+  <w:abstractNum w:abstractNumId="5" w15:restartNumberingAfterBreak="0">
     <w:nsid w:val="5CA27A31"/>
     <w:multiLevelType w:val="hybridMultilevel"/>
     <w:tmpl w:val="03D8B77C"/>
@@ -456,11 +1536,139 @@
       </w:rPr>
     </w:lvl>
   </w:abstractNum>
+  <w:abstractNum w:abstractNumId="6" w15:restartNumberingAfterBreak="0">
+    <w:nsid w:val="63A579C6"/>
+    <w:multiLevelType w:val="hybridMultilevel"/>
+    <w:tmpl w:val="D45A1FD8"/>
+    <w:lvl w:ilvl="0" w:tplc="04090001">
+      <w:start w:val="1"/>
+      <w:numFmt w:val="bullet"/>
+      <w:lvlText w:val=""/>
+      <w:lvlJc w:val="left"/>
+      <w:pPr>
+        <w:ind w:left="720" w:hanging="360"/>
+      </w:pPr>
+      <w:rPr>
+        <w:rFonts w:ascii="Symbol" w:hAnsi="Symbol" w:hint="default"/>
+      </w:rPr>
+    </w:lvl>
+    <w:lvl w:ilvl="1" w:tplc="04090003" w:tentative="1">
+      <w:start w:val="1"/>
+      <w:numFmt w:val="bullet"/>
+      <w:lvlText w:val="o"/>
+      <w:lvlJc w:val="left"/>
+      <w:pPr>
+        <w:ind w:left="1440" w:hanging="360"/>
+      </w:pPr>
+      <w:rPr>
+        <w:rFonts w:ascii="Courier New" w:hAnsi="Courier New" w:cs="Courier New" w:hint="default"/>
+      </w:rPr>
+    </w:lvl>
+    <w:lvl w:ilvl="2" w:tplc="04090005" w:tentative="1">
+      <w:start w:val="1"/>
+      <w:numFmt w:val="bullet"/>
+      <w:lvlText w:val=""/>
+      <w:lvlJc w:val="left"/>
+      <w:pPr>
+        <w:ind w:left="2160" w:hanging="360"/>
+      </w:pPr>
+      <w:rPr>
+        <w:rFonts w:ascii="Wingdings" w:hAnsi="Wingdings" w:hint="default"/>
+      </w:rPr>
+    </w:lvl>
+    <w:lvl w:ilvl="3" w:tplc="04090001" w:tentative="1">
+      <w:start w:val="1"/>
+      <w:numFmt w:val="bullet"/>
+      <w:lvlText w:val=""/>
+      <w:lvlJc w:val="left"/>
+      <w:pPr>
+        <w:ind w:left="2880" w:hanging="360"/>
+      </w:pPr>
+      <w:rPr>
+        <w:rFonts w:ascii="Symbol" w:hAnsi="Symbol" w:hint="default"/>
+      </w:rPr>
+    </w:lvl>
+    <w:lvl w:ilvl="4" w:tplc="04090003" w:tentative="1">
+      <w:start w:val="1"/>
+      <w:numFmt w:val="bullet"/>
+      <w:lvlText w:val="o"/>
+      <w:lvlJc w:val="left"/>
+      <w:pPr>
+        <w:ind w:left="3600" w:hanging="360"/>
+      </w:pPr>
+      <w:rPr>
+        <w:rFonts w:ascii="Courier New" w:hAnsi="Courier New" w:cs="Courier New" w:hint="default"/>
+      </w:rPr>
+    </w:lvl>
+    <w:lvl w:ilvl="5" w:tplc="04090005" w:tentative="1">
+      <w:start w:val="1"/>
+      <w:numFmt w:val="bullet"/>
+      <w:lvlText w:val=""/>
+      <w:lvlJc w:val="left"/>
+      <w:pPr>
+        <w:ind w:left="4320" w:hanging="360"/>
+      </w:pPr>
+      <w:rPr>
+        <w:rFonts w:ascii="Wingdings" w:hAnsi="Wingdings" w:hint="default"/>
+      </w:rPr>
+    </w:lvl>
+    <w:lvl w:ilvl="6" w:tplc="04090001" w:tentative="1">
+      <w:start w:val="1"/>
+      <w:numFmt w:val="bullet"/>
+      <w:lvlText w:val=""/>
+      <w:lvlJc w:val="left"/>
+      <w:pPr>
+        <w:ind w:left="5040" w:hanging="360"/>
+      </w:pPr>
+      <w:rPr>
+        <w:rFonts w:ascii="Symbol" w:hAnsi="Symbol" w:hint="default"/>
+      </w:rPr>
+    </w:lvl>
+    <w:lvl w:ilvl="7" w:tplc="04090003" w:tentative="1">
+      <w:start w:val="1"/>
+      <w:numFmt w:val="bullet"/>
+      <w:lvlText w:val="o"/>
+      <w:lvlJc w:val="left"/>
+      <w:pPr>
+        <w:ind w:left="5760" w:hanging="360"/>
+      </w:pPr>
+      <w:rPr>
+        <w:rFonts w:ascii="Courier New" w:hAnsi="Courier New" w:cs="Courier New" w:hint="default"/>
+      </w:rPr>
+    </w:lvl>
+    <w:lvl w:ilvl="8" w:tplc="04090005" w:tentative="1">
+      <w:start w:val="1"/>
+      <w:numFmt w:val="bullet"/>
+      <w:lvlText w:val=""/>
+      <w:lvlJc w:val="left"/>
+      <w:pPr>
+        <w:ind w:left="6480" w:hanging="360"/>
+      </w:pPr>
+      <w:rPr>
+        <w:rFonts w:ascii="Wingdings" w:hAnsi="Wingdings" w:hint="default"/>
+      </w:rPr>
+    </w:lvl>
+  </w:abstractNum>
   <w:num w:numId="1" w16cid:durableId="1755586203">
+    <w:abstractNumId w:val="5"/>
+  </w:num>
+  <w:num w:numId="2" w16cid:durableId="234972995">
+    <w:abstractNumId w:val="4"/>
+  </w:num>
+  <w:num w:numId="3" w16cid:durableId="1959026077">
+    <w:abstractNumId w:val="0"/>
+  </w:num>
+  <w:num w:numId="4" w16cid:durableId="607156419">
     <w:abstractNumId w:val="1"/>
   </w:num>
-  <w:num w:numId="2" w16cid:durableId="234972995">
-    <w:abstractNumId w:val="0"/>
+  <w:num w:numId="5" w16cid:durableId="2070374595">
+    <w:abstractNumId w:val="3"/>
+  </w:num>
+  <w:num w:numId="6" w16cid:durableId="732124110">
+    <w:abstractNumId w:val="2"/>
+  </w:num>
+  <w:num w:numId="7" w16cid:durableId="1709182518">
+    <w:abstractNumId w:val="6"/>
   </w:num>
 </w:numbering>
 </file>
@@ -932,6 +2140,29 @@
       <w:szCs w:val="20"/>
     </w:rPr>
   </w:style>
+  <w:style w:type="character" w:styleId="Hyperlink">
+    <w:name w:val="Hyperlink"/>
+    <w:basedOn w:val="DefaultParagraphFont"/>
+    <w:uiPriority w:val="99"/>
+    <w:unhideWhenUsed/>
+    <w:rsid w:val="004631AA"/>
+    <w:rPr>
+      <w:color w:val="0563C1" w:themeColor="hyperlink"/>
+      <w:u w:val="single"/>
+    </w:rPr>
+  </w:style>
+  <w:style w:type="character" w:styleId="UnresolvedMention">
+    <w:name w:val="Unresolved Mention"/>
+    <w:basedOn w:val="DefaultParagraphFont"/>
+    <w:uiPriority w:val="99"/>
+    <w:semiHidden/>
+    <w:unhideWhenUsed/>
+    <w:rsid w:val="004631AA"/>
+    <w:rPr>
+      <w:color w:val="605E5C"/>
+      <w:shd w:val="clear" w:color="auto" w:fill="E1DFDD"/>
+    </w:rPr>
+  </w:style>
 </w:styles>
 </file>
 

</xml_diff>